<commit_message>
used EEGFileRenamer.m again & updated the word doc
</commit_message>
<xml_diff>
--- a/BigDotsAnalysis.docx
+++ b/BigDotsAnalysis.docx
@@ -145,8 +145,6 @@
         </w:rPr>
         <w:t xml:space="preserve"> 1 – 3.</w:t>
       </w:r>
-      <w:bookmarkStart w:id="0" w:name="_GoBack"/>
-      <w:bookmarkEnd w:id="0"/>
     </w:p>
     <w:p>
       <w:pPr>
@@ -231,7 +229,39 @@
           <w:sz w:val="24"/>
           <w:szCs w:val="24"/>
         </w:rPr>
-        <w:t xml:space="preserve"> 1 – 15 and 18 instead of 16.</w:t>
+        <w:t xml:space="preserve"> </w:t>
+      </w:r>
+      <w:r>
+        <w:rPr>
+          <w:rFonts w:ascii="Courier New" w:hAnsi="Courier New" w:cs="Courier New"/>
+          <w:sz w:val="24"/>
+          <w:szCs w:val="24"/>
+        </w:rPr>
+        <w:t>18 instead of 16</w:t>
+      </w:r>
+      <w:r>
+        <w:rPr>
+          <w:rFonts w:ascii="Courier New" w:hAnsi="Courier New" w:cs="Courier New"/>
+          <w:sz w:val="24"/>
+          <w:szCs w:val="24"/>
+        </w:rPr>
+        <w:t>(FIXED</w:t>
+      </w:r>
+      <w:r>
+        <w:rPr>
+          <w:rFonts w:ascii="Courier New" w:hAnsi="Courier New" w:cs="Courier New"/>
+          <w:sz w:val="24"/>
+          <w:szCs w:val="24"/>
+        </w:rPr>
+        <w:t>!</w:t>
+      </w:r>
+      <w:r>
+        <w:rPr>
+          <w:rFonts w:ascii="Courier New" w:hAnsi="Courier New" w:cs="Courier New"/>
+          <w:sz w:val="24"/>
+          <w:szCs w:val="24"/>
+        </w:rPr>
+        <w:t>)</w:t>
       </w:r>
     </w:p>
     <w:p>
@@ -279,7 +309,15 @@
           <w:sz w:val="24"/>
           <w:szCs w:val="24"/>
         </w:rPr>
-        <w:t xml:space="preserve"> 1 and 14 missing.</w:t>
+        <w:t xml:space="preserve"> 1 and 14 missing </w:t>
+      </w:r>
+      <w:r>
+        <w:rPr>
+          <w:rFonts w:ascii="Courier New" w:hAnsi="Courier New" w:cs="Courier New"/>
+          <w:sz w:val="24"/>
+          <w:szCs w:val="24"/>
+        </w:rPr>
+        <w:t>(FOUND!!)</w:t>
       </w:r>
     </w:p>
     <w:p>
@@ -312,7 +350,6 @@
         <w:t xml:space="preserve"> has </w:t>
       </w:r>
       <w:proofErr w:type="spellStart"/>
-      <w:proofErr w:type="gramStart"/>
       <w:r>
         <w:rPr>
           <w:rFonts w:ascii="Courier New" w:hAnsi="Courier New" w:cs="Courier New"/>
@@ -322,7 +359,6 @@
         <w:t>eeg</w:t>
       </w:r>
       <w:proofErr w:type="spellEnd"/>
-      <w:proofErr w:type="gramEnd"/>
       <w:r>
         <w:rPr>
           <w:rFonts w:ascii="Courier New" w:hAnsi="Courier New" w:cs="Courier New"/>
@@ -365,7 +401,51 @@
           <w:sz w:val="24"/>
           <w:szCs w:val="24"/>
         </w:rPr>
-        <w:t xml:space="preserve"> 15 missing.</w:t>
+        <w:t xml:space="preserve"> 15 missing</w:t>
+      </w:r>
+      <w:bookmarkStart w:id="0" w:name="_GoBack"/>
+      <w:bookmarkEnd w:id="0"/>
+      <w:r>
+        <w:rPr>
+          <w:rFonts w:ascii="Courier New" w:hAnsi="Courier New" w:cs="Courier New"/>
+          <w:sz w:val="24"/>
+          <w:szCs w:val="24"/>
+        </w:rPr>
+        <w:t>(</w:t>
+      </w:r>
+      <w:r>
+        <w:rPr>
+          <w:rFonts w:ascii="Courier New" w:hAnsi="Courier New" w:cs="Courier New"/>
+          <w:sz w:val="24"/>
+          <w:szCs w:val="24"/>
+        </w:rPr>
+        <w:t xml:space="preserve">didn't press record on </w:t>
+      </w:r>
+      <w:proofErr w:type="spellStart"/>
+      <w:r>
+        <w:rPr>
+          <w:rFonts w:ascii="Courier New" w:hAnsi="Courier New" w:cs="Courier New"/>
+          <w:sz w:val="24"/>
+          <w:szCs w:val="24"/>
+        </w:rPr>
+        <w:t>eeg</w:t>
+      </w:r>
+      <w:proofErr w:type="spellEnd"/>
+      <w:r>
+        <w:rPr>
+          <w:rFonts w:ascii="Courier New" w:hAnsi="Courier New" w:cs="Courier New"/>
+          <w:sz w:val="24"/>
+          <w:szCs w:val="24"/>
+        </w:rPr>
+        <w:t xml:space="preserve"> for block 15</w:t>
+      </w:r>
+      <w:r>
+        <w:rPr>
+          <w:rFonts w:ascii="Courier New" w:hAnsi="Courier New" w:cs="Courier New"/>
+          <w:sz w:val="24"/>
+          <w:szCs w:val="24"/>
+        </w:rPr>
+        <w:t>)</w:t>
       </w:r>
     </w:p>
     <w:p>
@@ -398,7 +478,6 @@
         <w:t xml:space="preserve"> has </w:t>
       </w:r>
       <w:proofErr w:type="spellStart"/>
-      <w:proofErr w:type="gramStart"/>
       <w:r>
         <w:rPr>
           <w:rFonts w:ascii="Courier New" w:hAnsi="Courier New" w:cs="Courier New"/>
@@ -408,7 +487,6 @@
         <w:t>eeg</w:t>
       </w:r>
       <w:proofErr w:type="spellEnd"/>
-      <w:proofErr w:type="gramEnd"/>
       <w:r>
         <w:rPr>
           <w:rFonts w:ascii="Courier New" w:hAnsi="Courier New" w:cs="Courier New"/>
@@ -451,7 +529,57 @@
           <w:sz w:val="24"/>
           <w:szCs w:val="24"/>
         </w:rPr>
-        <w:t xml:space="preserve"> 14 missing.</w:t>
+        <w:t xml:space="preserve"> 14 missing (</w:t>
+      </w:r>
+      <w:r>
+        <w:rPr>
+          <w:rFonts w:ascii="Courier New" w:hAnsi="Courier New" w:cs="Courier New"/>
+          <w:sz w:val="24"/>
+          <w:szCs w:val="24"/>
+        </w:rPr>
+        <w:t xml:space="preserve">didn't press </w:t>
+      </w:r>
+      <w:r>
+        <w:rPr>
+          <w:rFonts w:ascii="Courier New" w:hAnsi="Courier New" w:cs="Courier New"/>
+          <w:sz w:val="24"/>
+          <w:szCs w:val="24"/>
+        </w:rPr>
+        <w:t>record</w:t>
+      </w:r>
+      <w:r>
+        <w:rPr>
+          <w:rFonts w:ascii="Courier New" w:hAnsi="Courier New" w:cs="Courier New"/>
+          <w:sz w:val="24"/>
+          <w:szCs w:val="24"/>
+        </w:rPr>
+        <w:t xml:space="preserve"> on </w:t>
+      </w:r>
+      <w:proofErr w:type="spellStart"/>
+      <w:r>
+        <w:rPr>
+          <w:rFonts w:ascii="Courier New" w:hAnsi="Courier New" w:cs="Courier New"/>
+          <w:sz w:val="24"/>
+          <w:szCs w:val="24"/>
+        </w:rPr>
+        <w:t>eeg</w:t>
+      </w:r>
+      <w:proofErr w:type="spellEnd"/>
+      <w:r>
+        <w:rPr>
+          <w:rFonts w:ascii="Courier New" w:hAnsi="Courier New" w:cs="Courier New"/>
+          <w:sz w:val="24"/>
+          <w:szCs w:val="24"/>
+        </w:rPr>
+        <w:t xml:space="preserve"> for block 14</w:t>
+      </w:r>
+      <w:r>
+        <w:rPr>
+          <w:rFonts w:ascii="Courier New" w:hAnsi="Courier New" w:cs="Courier New"/>
+          <w:sz w:val="24"/>
+          <w:szCs w:val="24"/>
+        </w:rPr>
+        <w:t>)</w:t>
       </w:r>
     </w:p>
     <w:p>
@@ -479,7 +607,7 @@
 
 <file path=word/numbering.xml><?xml version="1.0" encoding="utf-8"?>
 <w:numbering xmlns:wpc="http://schemas.microsoft.com/office/word/2010/wordprocessingCanvas" xmlns:mc="http://schemas.openxmlformats.org/markup-compatibility/2006" xmlns:o="urn:schemas-microsoft-com:office:office" xmlns:r="http://schemas.openxmlformats.org/officeDocument/2006/relationships" xmlns:m="http://schemas.openxmlformats.org/officeDocument/2006/math" xmlns:v="urn:schemas-microsoft-com:vml" xmlns:wp14="http://schemas.microsoft.com/office/word/2010/wordprocessingDrawing" xmlns:wp="http://schemas.openxmlformats.org/drawingml/2006/wordprocessingDrawing" xmlns:w10="urn:schemas-microsoft-com:office:word" xmlns:w="http://schemas.openxmlformats.org/wordprocessingml/2006/main" xmlns:w14="http://schemas.microsoft.com/office/word/2010/wordml" xmlns:w15="http://schemas.microsoft.com/office/word/2012/wordml" xmlns:wpg="http://schemas.microsoft.com/office/word/2010/wordprocessingGroup" xmlns:wpi="http://schemas.microsoft.com/office/word/2010/wordprocessingInk" xmlns:wne="http://schemas.microsoft.com/office/word/2006/wordml" xmlns:wps="http://schemas.microsoft.com/office/word/2010/wordprocessingShape" mc:Ignorable="w14 w15 wp14">
-  <w:abstractNum w:abstractNumId="0">
+  <w:abstractNum w:abstractNumId="0" w15:restartNumberingAfterBreak="0">
     <w:nsid w:val="08E55FE3"/>
     <w:multiLevelType w:val="hybridMultilevel"/>
     <w:tmpl w:val="2E96B2AE"/>
@@ -591,7 +719,7 @@
       </w:rPr>
     </w:lvl>
   </w:abstractNum>
-  <w:abstractNum w:abstractNumId="1">
+  <w:abstractNum w:abstractNumId="1" w15:restartNumberingAfterBreak="0">
     <w:nsid w:val="0F945AC9"/>
     <w:multiLevelType w:val="hybridMultilevel"/>
     <w:tmpl w:val="3306C03C"/>
@@ -705,7 +833,7 @@
       </w:rPr>
     </w:lvl>
   </w:abstractNum>
-  <w:abstractNum w:abstractNumId="2">
+  <w:abstractNum w:abstractNumId="2" w15:restartNumberingAfterBreak="0">
     <w:nsid w:val="4099770B"/>
     <w:multiLevelType w:val="hybridMultilevel"/>
     <w:tmpl w:val="329C1B24"/>
@@ -817,7 +945,7 @@
       </w:rPr>
     </w:lvl>
   </w:abstractNum>
-  <w:abstractNum w:abstractNumId="3">
+  <w:abstractNum w:abstractNumId="3" w15:restartNumberingAfterBreak="0">
     <w:nsid w:val="47776392"/>
     <w:multiLevelType w:val="hybridMultilevel"/>
     <w:tmpl w:val="34DAD7C4"/>
@@ -929,7 +1057,7 @@
       </w:rPr>
     </w:lvl>
   </w:abstractNum>
-  <w:abstractNum w:abstractNumId="4">
+  <w:abstractNum w:abstractNumId="4" w15:restartNumberingAfterBreak="0">
     <w:nsid w:val="4B571861"/>
     <w:multiLevelType w:val="hybridMultilevel"/>
     <w:tmpl w:val="467202AA"/>
@@ -1041,7 +1169,7 @@
       </w:rPr>
     </w:lvl>
   </w:abstractNum>
-  <w:abstractNum w:abstractNumId="5">
+  <w:abstractNum w:abstractNumId="5" w15:restartNumberingAfterBreak="0">
     <w:nsid w:val="54045883"/>
     <w:multiLevelType w:val="hybridMultilevel"/>
     <w:tmpl w:val="C49641B0"/>
@@ -1155,7 +1283,7 @@
       </w:rPr>
     </w:lvl>
   </w:abstractNum>
-  <w:abstractNum w:abstractNumId="6">
+  <w:abstractNum w:abstractNumId="6" w15:restartNumberingAfterBreak="0">
     <w:nsid w:val="635F7B64"/>
     <w:multiLevelType w:val="hybridMultilevel"/>
     <w:tmpl w:val="0974F418"/>
@@ -1267,7 +1395,7 @@
       </w:rPr>
     </w:lvl>
   </w:abstractNum>
-  <w:abstractNum w:abstractNumId="7">
+  <w:abstractNum w:abstractNumId="7" w15:restartNumberingAfterBreak="0">
     <w:nsid w:val="63AB642D"/>
     <w:multiLevelType w:val="hybridMultilevel"/>
     <w:tmpl w:val="A328D724"/>

</xml_diff>

<commit_message>
many small changes - see description below
added alpha to Extract_for_R_BigDots.m
added alpha analysis to markdown files
updated the work doc with notes
</commit_message>
<xml_diff>
--- a/BigDotsAnalysis.docx
+++ b/BigDotsAnalysis.docx
@@ -1038,8 +1038,6 @@
         </w:rPr>
         <w:t>Think again on the reasoning behind binning.</w:t>
       </w:r>
-      <w:bookmarkStart w:id="0" w:name="_GoBack"/>
-      <w:bookmarkEnd w:id="0"/>
     </w:p>
     <w:p>
       <w:pPr>
@@ -1061,6 +1059,347 @@
           <w:szCs w:val="24"/>
         </w:rPr>
         <w:t>Could do same analysis from resting state.</w:t>
+      </w:r>
+    </w:p>
+    <w:p>
+      <w:pPr>
+        <w:pStyle w:val="ListParagraph"/>
+        <w:numPr>
+          <w:ilvl w:val="0"/>
+          <w:numId w:val="8"/>
+        </w:numPr>
+        <w:rPr>
+          <w:rFonts w:ascii="Courier New" w:hAnsi="Courier New" w:cs="Courier New"/>
+          <w:sz w:val="24"/>
+          <w:szCs w:val="24"/>
+        </w:rPr>
+      </w:pPr>
+    </w:p>
+    <w:p>
+      <w:pPr>
+        <w:pStyle w:val="ListParagraph"/>
+        <w:numPr>
+          <w:ilvl w:val="0"/>
+          <w:numId w:val="8"/>
+        </w:numPr>
+        <w:rPr>
+          <w:rFonts w:ascii="Courier New" w:hAnsi="Courier New" w:cs="Courier New"/>
+          <w:sz w:val="24"/>
+          <w:szCs w:val="24"/>
+        </w:rPr>
+      </w:pPr>
+      <w:r>
+        <w:rPr>
+          <w:rFonts w:ascii="Courier New" w:hAnsi="Courier New" w:cs="Courier New"/>
+          <w:sz w:val="24"/>
+          <w:szCs w:val="24"/>
+        </w:rPr>
+        <w:lastRenderedPageBreak/>
+        <w:t xml:space="preserve">No relationship between </w:t>
+      </w:r>
+      <w:proofErr w:type="spellStart"/>
+      <w:r>
+        <w:rPr>
+          <w:rFonts w:ascii="Courier New" w:hAnsi="Courier New" w:cs="Courier New"/>
+          <w:sz w:val="24"/>
+          <w:szCs w:val="24"/>
+        </w:rPr>
+        <w:t>PreAlphaAsym</w:t>
+      </w:r>
+      <w:proofErr w:type="spellEnd"/>
+      <w:r>
+        <w:rPr>
+          <w:rFonts w:ascii="Courier New" w:hAnsi="Courier New" w:cs="Courier New"/>
+          <w:sz w:val="24"/>
+          <w:szCs w:val="24"/>
+        </w:rPr>
+        <w:t xml:space="preserve"> and DAT1 or any of the SLF measures (DN)</w:t>
+      </w:r>
+    </w:p>
+    <w:p>
+      <w:pPr>
+        <w:pStyle w:val="ListParagraph"/>
+        <w:numPr>
+          <w:ilvl w:val="0"/>
+          <w:numId w:val="8"/>
+        </w:numPr>
+        <w:rPr>
+          <w:rFonts w:ascii="Courier New" w:hAnsi="Courier New" w:cs="Courier New"/>
+          <w:sz w:val="24"/>
+          <w:szCs w:val="24"/>
+        </w:rPr>
+      </w:pPr>
+      <w:r>
+        <w:rPr>
+          <w:rFonts w:ascii="Courier New" w:hAnsi="Courier New" w:cs="Courier New"/>
+          <w:sz w:val="24"/>
+          <w:szCs w:val="24"/>
+        </w:rPr>
+        <w:t>Calculated separate Contralateral and Ipsilateral Alpha Desynchronisation asymmetry measures for left vs right hemifield targets  – no relationship between these post-target alpha desynchronisati</w:t>
+      </w:r>
+      <w:r>
+        <w:rPr>
+          <w:rFonts w:ascii="Courier New" w:hAnsi="Courier New" w:cs="Courier New"/>
+          <w:sz w:val="24"/>
+          <w:szCs w:val="24"/>
+        </w:rPr>
+        <w:t>on measures and DAT1 or SLF</w:t>
+      </w:r>
+      <w:r>
+        <w:rPr>
+          <w:rFonts w:ascii="Courier New" w:hAnsi="Courier New" w:cs="Courier New"/>
+          <w:sz w:val="24"/>
+          <w:szCs w:val="24"/>
+        </w:rPr>
+        <w:t xml:space="preserve"> </w:t>
+      </w:r>
+      <w:r>
+        <w:rPr>
+          <w:rFonts w:ascii="Courier New" w:hAnsi="Courier New" w:cs="Courier New"/>
+          <w:sz w:val="24"/>
+          <w:szCs w:val="24"/>
+        </w:rPr>
+        <w:t>(DN)</w:t>
+      </w:r>
+    </w:p>
+    <w:p>
+      <w:pPr>
+        <w:pStyle w:val="ListParagraph"/>
+        <w:numPr>
+          <w:ilvl w:val="0"/>
+          <w:numId w:val="8"/>
+        </w:numPr>
+        <w:rPr>
+          <w:rFonts w:ascii="Courier New" w:hAnsi="Courier New" w:cs="Courier New"/>
+          <w:sz w:val="24"/>
+          <w:szCs w:val="24"/>
+        </w:rPr>
+      </w:pPr>
+      <w:r>
+        <w:rPr>
+          <w:rFonts w:ascii="Courier New" w:hAnsi="Courier New" w:cs="Courier New"/>
+          <w:sz w:val="24"/>
+          <w:szCs w:val="24"/>
+        </w:rPr>
+        <w:t xml:space="preserve">So using data aggregated to participant level means, </w:t>
+      </w:r>
+      <w:r>
+        <w:rPr>
+          <w:rFonts w:ascii="Courier New" w:hAnsi="Courier New" w:cs="Courier New"/>
+          <w:sz w:val="24"/>
+          <w:szCs w:val="24"/>
+        </w:rPr>
+        <w:t>P</w:t>
+      </w:r>
+      <w:r>
+        <w:rPr>
+          <w:rFonts w:ascii="Courier New" w:hAnsi="Courier New" w:cs="Courier New"/>
+          <w:sz w:val="24"/>
+          <w:szCs w:val="24"/>
+        </w:rPr>
+        <w:t>re-target alpha-</w:t>
+      </w:r>
+      <w:r>
+        <w:rPr>
+          <w:rFonts w:ascii="Courier New" w:hAnsi="Courier New" w:cs="Courier New"/>
+          <w:sz w:val="24"/>
+          <w:szCs w:val="24"/>
+        </w:rPr>
+        <w:t>asymmetry is correlated with RT-asymmetry, and RT-asymmetry is correlated with</w:t>
+      </w:r>
+      <w:r>
+        <w:rPr>
+          <w:rFonts w:ascii="Courier New" w:hAnsi="Courier New" w:cs="Courier New"/>
+          <w:sz w:val="24"/>
+          <w:szCs w:val="24"/>
+        </w:rPr>
+        <w:t xml:space="preserve"> both</w:t>
+      </w:r>
+      <w:r>
+        <w:rPr>
+          <w:rFonts w:ascii="Courier New" w:hAnsi="Courier New" w:cs="Courier New"/>
+          <w:sz w:val="24"/>
+          <w:szCs w:val="24"/>
+        </w:rPr>
+        <w:t xml:space="preserve"> </w:t>
+      </w:r>
+      <w:proofErr w:type="spellStart"/>
+      <w:r>
+        <w:rPr>
+          <w:rFonts w:ascii="Courier New" w:hAnsi="Courier New" w:cs="Courier New"/>
+          <w:sz w:val="24"/>
+          <w:szCs w:val="24"/>
+        </w:rPr>
+        <w:t>CPPonset</w:t>
+      </w:r>
+      <w:proofErr w:type="spellEnd"/>
+      <w:r>
+        <w:rPr>
+          <w:rFonts w:ascii="Courier New" w:hAnsi="Courier New" w:cs="Courier New"/>
+          <w:sz w:val="24"/>
+          <w:szCs w:val="24"/>
+        </w:rPr>
+        <w:t>-</w:t>
+      </w:r>
+      <w:r>
+        <w:rPr>
+          <w:rFonts w:ascii="Courier New" w:hAnsi="Courier New" w:cs="Courier New"/>
+          <w:sz w:val="24"/>
+          <w:szCs w:val="24"/>
+        </w:rPr>
+        <w:t xml:space="preserve"> </w:t>
+      </w:r>
+      <w:r>
+        <w:rPr>
+          <w:rFonts w:ascii="Courier New" w:hAnsi="Courier New" w:cs="Courier New"/>
+          <w:sz w:val="24"/>
+          <w:szCs w:val="24"/>
+        </w:rPr>
+        <w:t xml:space="preserve">and </w:t>
+      </w:r>
+      <w:proofErr w:type="spellStart"/>
+      <w:r>
+        <w:rPr>
+          <w:rFonts w:ascii="Courier New" w:hAnsi="Courier New" w:cs="Courier New"/>
+          <w:sz w:val="24"/>
+          <w:szCs w:val="24"/>
+        </w:rPr>
+        <w:t>CPPslope</w:t>
+      </w:r>
+      <w:proofErr w:type="spellEnd"/>
+      <w:r>
+        <w:rPr>
+          <w:rFonts w:ascii="Courier New" w:hAnsi="Courier New" w:cs="Courier New"/>
+          <w:sz w:val="24"/>
+          <w:szCs w:val="24"/>
+        </w:rPr>
+        <w:t>-</w:t>
+      </w:r>
+      <w:r>
+        <w:rPr>
+          <w:rFonts w:ascii="Courier New" w:hAnsi="Courier New" w:cs="Courier New"/>
+          <w:sz w:val="24"/>
+          <w:szCs w:val="24"/>
+        </w:rPr>
+        <w:t xml:space="preserve">asymmetry, </w:t>
+      </w:r>
+      <w:r>
+        <w:rPr>
+          <w:rFonts w:ascii="Courier New" w:hAnsi="Courier New" w:cs="Courier New"/>
+          <w:sz w:val="24"/>
+          <w:szCs w:val="24"/>
+        </w:rPr>
+        <w:t xml:space="preserve">however </w:t>
+      </w:r>
+      <w:r>
+        <w:rPr>
+          <w:rFonts w:ascii="Courier New" w:hAnsi="Courier New" w:cs="Courier New"/>
+          <w:sz w:val="24"/>
+          <w:szCs w:val="24"/>
+        </w:rPr>
+        <w:t xml:space="preserve">there is no correlation between </w:t>
+      </w:r>
+      <w:r>
+        <w:rPr>
+          <w:rFonts w:ascii="Courier New" w:hAnsi="Courier New" w:cs="Courier New"/>
+          <w:sz w:val="24"/>
+          <w:szCs w:val="24"/>
+        </w:rPr>
+        <w:t>Pre-target alpha</w:t>
+      </w:r>
+      <w:r>
+        <w:rPr>
+          <w:rFonts w:ascii="Courier New" w:hAnsi="Courier New" w:cs="Courier New"/>
+          <w:sz w:val="24"/>
+          <w:szCs w:val="24"/>
+        </w:rPr>
+        <w:t xml:space="preserve"> </w:t>
+      </w:r>
+      <w:proofErr w:type="spellStart"/>
+      <w:r>
+        <w:rPr>
+          <w:rFonts w:ascii="Courier New" w:hAnsi="Courier New" w:cs="Courier New"/>
+          <w:sz w:val="24"/>
+          <w:szCs w:val="24"/>
+        </w:rPr>
+        <w:t>asy</w:t>
+      </w:r>
+      <w:bookmarkStart w:id="0" w:name="_GoBack"/>
+      <w:bookmarkEnd w:id="0"/>
+      <w:r>
+        <w:rPr>
+          <w:rFonts w:ascii="Courier New" w:hAnsi="Courier New" w:cs="Courier New"/>
+          <w:sz w:val="24"/>
+          <w:szCs w:val="24"/>
+        </w:rPr>
+        <w:t>m</w:t>
+      </w:r>
+      <w:proofErr w:type="spellEnd"/>
+      <w:r>
+        <w:rPr>
+          <w:rFonts w:ascii="Courier New" w:hAnsi="Courier New" w:cs="Courier New"/>
+          <w:sz w:val="24"/>
+          <w:szCs w:val="24"/>
+        </w:rPr>
+        <w:t xml:space="preserve"> </w:t>
+      </w:r>
+      <w:r>
+        <w:rPr>
+          <w:rFonts w:ascii="Courier New" w:hAnsi="Courier New" w:cs="Courier New"/>
+          <w:sz w:val="24"/>
+          <w:szCs w:val="24"/>
+        </w:rPr>
+        <w:t xml:space="preserve">and </w:t>
+      </w:r>
+      <w:proofErr w:type="spellStart"/>
+      <w:r>
+        <w:rPr>
+          <w:rFonts w:ascii="Courier New" w:hAnsi="Courier New" w:cs="Courier New"/>
+          <w:sz w:val="24"/>
+          <w:szCs w:val="24"/>
+        </w:rPr>
+        <w:t>CPPonset</w:t>
+      </w:r>
+      <w:proofErr w:type="spellEnd"/>
+      <w:r>
+        <w:rPr>
+          <w:rFonts w:ascii="Courier New" w:hAnsi="Courier New" w:cs="Courier New"/>
+          <w:sz w:val="24"/>
+          <w:szCs w:val="24"/>
+        </w:rPr>
+        <w:t xml:space="preserve"> </w:t>
+      </w:r>
+      <w:r>
+        <w:rPr>
+          <w:rFonts w:ascii="Courier New" w:hAnsi="Courier New" w:cs="Courier New"/>
+          <w:sz w:val="24"/>
+          <w:szCs w:val="24"/>
+        </w:rPr>
+        <w:t xml:space="preserve">or slope- </w:t>
+      </w:r>
+      <w:r>
+        <w:rPr>
+          <w:rFonts w:ascii="Courier New" w:hAnsi="Courier New" w:cs="Courier New"/>
+          <w:sz w:val="24"/>
+          <w:szCs w:val="24"/>
+        </w:rPr>
+        <w:t>asymmetry</w:t>
+      </w:r>
+      <w:r>
+        <w:rPr>
+          <w:rFonts w:ascii="Courier New" w:hAnsi="Courier New" w:cs="Courier New"/>
+          <w:sz w:val="24"/>
+          <w:szCs w:val="24"/>
+        </w:rPr>
+        <w:t xml:space="preserve">. </w:t>
+      </w:r>
+      <w:r>
+        <w:rPr>
+          <w:rFonts w:ascii="Courier New" w:hAnsi="Courier New" w:cs="Courier New"/>
+          <w:sz w:val="24"/>
+          <w:szCs w:val="24"/>
+        </w:rPr>
+        <w:t xml:space="preserve">So a mediation effect where CPP-asymmetry mediates the effect of pre-target alpha asymmetry on RT-asymmetry is unlikely.  </w:t>
       </w:r>
     </w:p>
     <w:p>
@@ -1088,7 +1427,7 @@
 
 <file path=word/numbering.xml><?xml version="1.0" encoding="utf-8"?>
 <w:numbering xmlns:wpc="http://schemas.microsoft.com/office/word/2010/wordprocessingCanvas" xmlns:mc="http://schemas.openxmlformats.org/markup-compatibility/2006" xmlns:o="urn:schemas-microsoft-com:office:office" xmlns:r="http://schemas.openxmlformats.org/officeDocument/2006/relationships" xmlns:m="http://schemas.openxmlformats.org/officeDocument/2006/math" xmlns:v="urn:schemas-microsoft-com:vml" xmlns:wp14="http://schemas.microsoft.com/office/word/2010/wordprocessingDrawing" xmlns:wp="http://schemas.openxmlformats.org/drawingml/2006/wordprocessingDrawing" xmlns:w10="urn:schemas-microsoft-com:office:word" xmlns:w="http://schemas.openxmlformats.org/wordprocessingml/2006/main" xmlns:w14="http://schemas.microsoft.com/office/word/2010/wordml" xmlns:w15="http://schemas.microsoft.com/office/word/2012/wordml" xmlns:wpg="http://schemas.microsoft.com/office/word/2010/wordprocessingGroup" xmlns:wpi="http://schemas.microsoft.com/office/word/2010/wordprocessingInk" xmlns:wne="http://schemas.microsoft.com/office/word/2006/wordml" xmlns:wps="http://schemas.microsoft.com/office/word/2010/wordprocessingShape" mc:Ignorable="w14 w15 wp14">
-  <w:abstractNum w:abstractNumId="0">
+  <w:abstractNum w:abstractNumId="0" w15:restartNumberingAfterBreak="0">
     <w:nsid w:val="08E55FE3"/>
     <w:multiLevelType w:val="hybridMultilevel"/>
     <w:tmpl w:val="2E96B2AE"/>
@@ -1200,7 +1539,7 @@
       </w:rPr>
     </w:lvl>
   </w:abstractNum>
-  <w:abstractNum w:abstractNumId="1">
+  <w:abstractNum w:abstractNumId="1" w15:restartNumberingAfterBreak="0">
     <w:nsid w:val="0F945AC9"/>
     <w:multiLevelType w:val="hybridMultilevel"/>
     <w:tmpl w:val="3306C03C"/>
@@ -1314,7 +1653,7 @@
       </w:rPr>
     </w:lvl>
   </w:abstractNum>
-  <w:abstractNum w:abstractNumId="2">
+  <w:abstractNum w:abstractNumId="2" w15:restartNumberingAfterBreak="0">
     <w:nsid w:val="4099770B"/>
     <w:multiLevelType w:val="hybridMultilevel"/>
     <w:tmpl w:val="329C1B24"/>
@@ -1426,7 +1765,7 @@
       </w:rPr>
     </w:lvl>
   </w:abstractNum>
-  <w:abstractNum w:abstractNumId="3">
+  <w:abstractNum w:abstractNumId="3" w15:restartNumberingAfterBreak="0">
     <w:nsid w:val="47776392"/>
     <w:multiLevelType w:val="hybridMultilevel"/>
     <w:tmpl w:val="34DAD7C4"/>
@@ -1538,7 +1877,7 @@
       </w:rPr>
     </w:lvl>
   </w:abstractNum>
-  <w:abstractNum w:abstractNumId="4">
+  <w:abstractNum w:abstractNumId="4" w15:restartNumberingAfterBreak="0">
     <w:nsid w:val="4B571861"/>
     <w:multiLevelType w:val="hybridMultilevel"/>
     <w:tmpl w:val="467202AA"/>
@@ -1650,7 +1989,7 @@
       </w:rPr>
     </w:lvl>
   </w:abstractNum>
-  <w:abstractNum w:abstractNumId="5">
+  <w:abstractNum w:abstractNumId="5" w15:restartNumberingAfterBreak="0">
     <w:nsid w:val="54045883"/>
     <w:multiLevelType w:val="hybridMultilevel"/>
     <w:tmpl w:val="C49641B0"/>
@@ -1764,7 +2103,7 @@
       </w:rPr>
     </w:lvl>
   </w:abstractNum>
-  <w:abstractNum w:abstractNumId="6">
+  <w:abstractNum w:abstractNumId="6" w15:restartNumberingAfterBreak="0">
     <w:nsid w:val="635F7B64"/>
     <w:multiLevelType w:val="hybridMultilevel"/>
     <w:tmpl w:val="0974F418"/>
@@ -1876,7 +2215,7 @@
       </w:rPr>
     </w:lvl>
   </w:abstractNum>
-  <w:abstractNum w:abstractNumId="7">
+  <w:abstractNum w:abstractNumId="7" w15:restartNumberingAfterBreak="0">
     <w:nsid w:val="63AB642D"/>
     <w:multiLevelType w:val="hybridMultilevel"/>
     <w:tmpl w:val="A328D724"/>

</xml_diff>